<commit_message>
adjusted nosql db description
Former-commit-id: 79ab76c853147d3725a0a16b83a60666f3c5c05c
</commit_message>
<xml_diff>
--- a/documentation/UML/DatabaseNoSQL/ExpalnationOfStructure.docx
+++ b/documentation/UML/DatabaseNoSQL/ExpalnationOfStructure.docx
@@ -3,118 +3,513 @@
 <w:document xmlns:wpc="http://schemas.microsoft.com/office/word/2010/wordprocessingCanvas" xmlns:mo="http://schemas.microsoft.com/office/mac/office/2008/main" xmlns:mc="http://schemas.openxmlformats.org/markup-compatibility/2006" xmlns:mv="urn:schemas-microsoft-com:mac:vml" xmlns:o="urn:schemas-microsoft-com:office:office" xmlns:r="http://schemas.openxmlformats.org/officeDocument/2006/relationships" xmlns:m="http://schemas.openxmlformats.org/officeDocument/2006/math" xmlns:v="urn:schemas-microsoft-com:vml" xmlns:wp14="http://schemas.microsoft.com/office/word/2010/wordprocessingDrawing" xmlns:wp="http://schemas.openxmlformats.org/drawingml/2006/wordprocessingDrawing" xmlns:w10="urn:schemas-microsoft-com:office:word" xmlns:w="http://schemas.openxmlformats.org/wordprocessingml/2006/main" xmlns:w14="http://schemas.microsoft.com/office/word/2010/wordml" xmlns:w15="http://schemas.microsoft.com/office/word/2012/wordml" xmlns:wpg="http://schemas.microsoft.com/office/word/2010/wordprocessingGroup" xmlns:wpi="http://schemas.microsoft.com/office/word/2010/wordprocessingInk" xmlns:wne="http://schemas.microsoft.com/office/word/2006/wordml" xmlns:wps="http://schemas.microsoft.com/office/word/2010/wordprocessingShape" mc:Ignorable="w14 w15 wp14">
   <w:body>
     <w:p>
-      <w:r>
-        <w:t xml:space="preserve">In the connection made, </w:t>
-      </w:r>
-      <w:r>
-        <w:t xml:space="preserve">there’s a </w:t>
-      </w:r>
-      <w:r>
-        <w:t>DB called “</w:t>
+      <w:pPr>
+        <w:rPr>
+          <w:rFonts w:asciiTheme="majorHAnsi" w:hAnsiTheme="majorHAnsi"/>
+          <w:sz w:val="22"/>
+        </w:rPr>
+      </w:pPr>
+      <w:r>
+        <w:rPr>
+          <w:rFonts w:asciiTheme="majorHAnsi" w:hAnsiTheme="majorHAnsi"/>
+          <w:sz w:val="22"/>
+        </w:rPr>
+        <w:t xml:space="preserve">The </w:t>
       </w:r>
       <w:proofErr w:type="spellStart"/>
       <w:r>
         <w:rPr>
-          <w:b/>
-        </w:rPr>
-        <w:t>mosaccio</w:t>
+          <w:rFonts w:asciiTheme="majorHAnsi" w:hAnsiTheme="majorHAnsi"/>
+          <w:sz w:val="22"/>
+        </w:rPr>
+        <w:t>Mongodb</w:t>
       </w:r>
       <w:proofErr w:type="spellEnd"/>
       <w:r>
-        <w:t xml:space="preserve">”. In this </w:t>
-      </w:r>
-      <w:proofErr w:type="gramStart"/>
-      <w:r>
-        <w:t>DB</w:t>
-      </w:r>
-      <w:proofErr w:type="gramEnd"/>
-      <w:r>
-        <w:t xml:space="preserve"> there’</w:t>
-      </w:r>
-      <w:r>
-        <w:t xml:space="preserve">s three main folders: </w:t>
-      </w:r>
-      <w:r>
-        <w:rPr>
-          <w:b/>
-        </w:rPr>
-        <w:t>Collections</w:t>
-      </w:r>
-      <w:r>
-        <w:t xml:space="preserve"> that contains all the collections that the system generate (a collection for each area/topic). Every collection groups a set of document that are formed by the data that the system receives from sensors and cameras.</w:t>
+        <w:rPr>
+          <w:rFonts w:asciiTheme="majorHAnsi" w:hAnsiTheme="majorHAnsi"/>
+          <w:sz w:val="22"/>
+        </w:rPr>
+        <w:t xml:space="preserve"> database works with databases and collections, each database is composed by different collections.</w:t>
       </w:r>
     </w:p>
     <w:p>
-      <w:r>
-        <w:t xml:space="preserve"> For example, in the </w:t>
+      <w:pPr>
+        <w:rPr>
+          <w:rFonts w:asciiTheme="majorHAnsi" w:hAnsiTheme="majorHAnsi"/>
+          <w:sz w:val="22"/>
+        </w:rPr>
+      </w:pPr>
+      <w:r>
+        <w:rPr>
+          <w:rFonts w:asciiTheme="majorHAnsi" w:hAnsiTheme="majorHAnsi"/>
+          <w:sz w:val="22"/>
+        </w:rPr>
+        <w:t>We are using a collection-per-topic</w:t>
+      </w:r>
+      <w:r>
+        <w:rPr>
+          <w:rFonts w:asciiTheme="majorHAnsi" w:hAnsiTheme="majorHAnsi"/>
+          <w:sz w:val="22"/>
+        </w:rPr>
+        <w:t xml:space="preserve"> approach</w:t>
+      </w:r>
+      <w:r>
+        <w:rPr>
+          <w:rFonts w:asciiTheme="majorHAnsi" w:hAnsiTheme="majorHAnsi"/>
+          <w:sz w:val="22"/>
+        </w:rPr>
+        <w:t>, so we store the data of the sensors belonging to the area X to the collection named X.</w:t>
+      </w:r>
+    </w:p>
+    <w:p>
+      <w:pPr>
+        <w:rPr>
+          <w:rFonts w:asciiTheme="majorHAnsi" w:hAnsiTheme="majorHAnsi"/>
+          <w:sz w:val="22"/>
+        </w:rPr>
+      </w:pPr>
+      <w:r>
+        <w:rPr>
+          <w:rFonts w:asciiTheme="majorHAnsi" w:hAnsiTheme="majorHAnsi"/>
+          <w:sz w:val="22"/>
+        </w:rPr>
+        <w:t>I</w:t>
+      </w:r>
+      <w:r>
+        <w:rPr>
+          <w:rFonts w:asciiTheme="majorHAnsi" w:hAnsiTheme="majorHAnsi"/>
+          <w:sz w:val="22"/>
+        </w:rPr>
+        <w:t>n our instance,</w:t>
+      </w:r>
+      <w:r>
+        <w:rPr>
+          <w:rFonts w:asciiTheme="majorHAnsi" w:hAnsiTheme="majorHAnsi"/>
+          <w:sz w:val="22"/>
+        </w:rPr>
+        <w:t xml:space="preserve"> </w:t>
+      </w:r>
+      <w:r>
+        <w:rPr>
+          <w:rFonts w:asciiTheme="majorHAnsi" w:hAnsiTheme="majorHAnsi"/>
+          <w:sz w:val="22"/>
+        </w:rPr>
+        <w:t xml:space="preserve">there’s a </w:t>
+      </w:r>
+      <w:r>
+        <w:rPr>
+          <w:rFonts w:asciiTheme="majorHAnsi" w:hAnsiTheme="majorHAnsi"/>
+          <w:sz w:val="22"/>
+        </w:rPr>
+        <w:t>database</w:t>
+      </w:r>
+      <w:r>
+        <w:rPr>
+          <w:rFonts w:asciiTheme="majorHAnsi" w:hAnsiTheme="majorHAnsi"/>
+          <w:sz w:val="22"/>
+        </w:rPr>
+        <w:t xml:space="preserve"> called “</w:t>
       </w:r>
       <w:proofErr w:type="spellStart"/>
       <w:r>
         <w:rPr>
+          <w:rFonts w:asciiTheme="majorHAnsi" w:hAnsiTheme="majorHAnsi"/>
+          <w:b/>
+          <w:sz w:val="22"/>
+        </w:rPr>
+        <w:t>ma</w:t>
+      </w:r>
+      <w:r>
+        <w:rPr>
+          <w:rFonts w:asciiTheme="majorHAnsi" w:hAnsiTheme="majorHAnsi"/>
+          <w:b/>
+          <w:sz w:val="22"/>
+        </w:rPr>
+        <w:t>saccio</w:t>
+      </w:r>
+      <w:proofErr w:type="spellEnd"/>
+      <w:r>
+        <w:rPr>
+          <w:rFonts w:asciiTheme="majorHAnsi" w:hAnsiTheme="majorHAnsi"/>
+          <w:sz w:val="22"/>
+        </w:rPr>
+        <w:t xml:space="preserve">”. In this </w:t>
+      </w:r>
+      <w:r>
+        <w:rPr>
+          <w:rFonts w:asciiTheme="majorHAnsi" w:hAnsiTheme="majorHAnsi"/>
+          <w:sz w:val="22"/>
+        </w:rPr>
+        <w:t>database,</w:t>
+      </w:r>
+      <w:r>
+        <w:rPr>
+          <w:rFonts w:asciiTheme="majorHAnsi" w:hAnsiTheme="majorHAnsi"/>
+          <w:sz w:val="22"/>
+        </w:rPr>
+        <w:t xml:space="preserve"> there are</w:t>
+      </w:r>
+      <w:r>
+        <w:rPr>
+          <w:rFonts w:asciiTheme="majorHAnsi" w:hAnsiTheme="majorHAnsi"/>
+          <w:sz w:val="22"/>
+        </w:rPr>
+        <w:t xml:space="preserve"> three main folders</w:t>
+      </w:r>
+      <w:r>
+        <w:rPr>
+          <w:rFonts w:asciiTheme="majorHAnsi" w:hAnsiTheme="majorHAnsi"/>
+          <w:sz w:val="22"/>
+        </w:rPr>
+        <w:t xml:space="preserve">. </w:t>
+      </w:r>
+      <w:r>
+        <w:rPr>
+          <w:rFonts w:asciiTheme="majorHAnsi" w:hAnsiTheme="majorHAnsi"/>
+          <w:b/>
+          <w:sz w:val="22"/>
+        </w:rPr>
+        <w:t>Collections</w:t>
+      </w:r>
+      <w:r>
+        <w:rPr>
+          <w:rFonts w:asciiTheme="majorHAnsi" w:hAnsiTheme="majorHAnsi"/>
+          <w:b/>
+          <w:sz w:val="22"/>
+        </w:rPr>
+        <w:t>,</w:t>
+      </w:r>
+      <w:r>
+        <w:rPr>
+          <w:rFonts w:asciiTheme="majorHAnsi" w:hAnsiTheme="majorHAnsi"/>
+          <w:sz w:val="22"/>
+        </w:rPr>
+        <w:t xml:space="preserve"> that contains all the collections that the system generate</w:t>
+      </w:r>
+      <w:r>
+        <w:rPr>
+          <w:rFonts w:asciiTheme="majorHAnsi" w:hAnsiTheme="majorHAnsi"/>
+          <w:sz w:val="22"/>
+        </w:rPr>
+        <w:t>s</w:t>
+      </w:r>
+      <w:r>
+        <w:rPr>
+          <w:rFonts w:asciiTheme="majorHAnsi" w:hAnsiTheme="majorHAnsi"/>
+          <w:sz w:val="22"/>
+        </w:rPr>
+        <w:t xml:space="preserve"> (a collection for each area/topic). </w:t>
+      </w:r>
+    </w:p>
+    <w:p>
+      <w:pPr>
+        <w:rPr>
+          <w:rFonts w:asciiTheme="majorHAnsi" w:hAnsiTheme="majorHAnsi"/>
+          <w:sz w:val="22"/>
+        </w:rPr>
+      </w:pPr>
+      <w:r>
+        <w:rPr>
+          <w:rFonts w:asciiTheme="majorHAnsi" w:hAnsiTheme="majorHAnsi"/>
+          <w:sz w:val="22"/>
+        </w:rPr>
+        <w:t xml:space="preserve">Every collection </w:t>
+      </w:r>
+      <w:r>
+        <w:rPr>
+          <w:rFonts w:asciiTheme="majorHAnsi" w:hAnsiTheme="majorHAnsi"/>
+          <w:sz w:val="22"/>
+        </w:rPr>
+        <w:t>contains</w:t>
+      </w:r>
+      <w:r>
+        <w:rPr>
+          <w:rFonts w:asciiTheme="majorHAnsi" w:hAnsiTheme="majorHAnsi"/>
+          <w:sz w:val="22"/>
+        </w:rPr>
+        <w:t xml:space="preserve"> a set of </w:t>
+      </w:r>
+      <w:r>
+        <w:rPr>
+          <w:rFonts w:asciiTheme="majorHAnsi" w:hAnsiTheme="majorHAnsi"/>
+          <w:sz w:val="22"/>
+        </w:rPr>
+        <w:t>.j</w:t>
+      </w:r>
+      <w:bookmarkStart w:id="0" w:name="_GoBack"/>
+      <w:bookmarkEnd w:id="0"/>
+      <w:r>
+        <w:rPr>
+          <w:rFonts w:asciiTheme="majorHAnsi" w:hAnsiTheme="majorHAnsi"/>
+          <w:sz w:val="22"/>
+        </w:rPr>
+        <w:t xml:space="preserve">son </w:t>
+      </w:r>
+      <w:r>
+        <w:rPr>
+          <w:rFonts w:asciiTheme="majorHAnsi" w:hAnsiTheme="majorHAnsi"/>
+          <w:sz w:val="22"/>
+        </w:rPr>
+        <w:t>document</w:t>
+      </w:r>
+      <w:r>
+        <w:rPr>
+          <w:rFonts w:asciiTheme="majorHAnsi" w:hAnsiTheme="majorHAnsi"/>
+          <w:sz w:val="22"/>
+        </w:rPr>
+        <w:t>s</w:t>
+      </w:r>
+      <w:r>
+        <w:rPr>
+          <w:rFonts w:asciiTheme="majorHAnsi" w:hAnsiTheme="majorHAnsi"/>
+          <w:sz w:val="22"/>
+        </w:rPr>
+        <w:t xml:space="preserve"> that are </w:t>
+      </w:r>
+      <w:r>
+        <w:rPr>
+          <w:rFonts w:asciiTheme="majorHAnsi" w:hAnsiTheme="majorHAnsi"/>
+          <w:sz w:val="22"/>
+        </w:rPr>
+        <w:t>composed</w:t>
+      </w:r>
+      <w:r>
+        <w:rPr>
+          <w:rFonts w:asciiTheme="majorHAnsi" w:hAnsiTheme="majorHAnsi"/>
+          <w:sz w:val="22"/>
+        </w:rPr>
+        <w:t xml:space="preserve"> by the data that the system receives from sensors and cameras</w:t>
+      </w:r>
+      <w:r>
+        <w:rPr>
+          <w:rFonts w:asciiTheme="majorHAnsi" w:hAnsiTheme="majorHAnsi"/>
+          <w:sz w:val="22"/>
+        </w:rPr>
+        <w:t xml:space="preserve"> plus their ids and timestamps (it also contains the internal id of the document itself, used by Mongo and called “_id”)</w:t>
+      </w:r>
+      <w:r>
+        <w:rPr>
+          <w:rFonts w:asciiTheme="majorHAnsi" w:hAnsiTheme="majorHAnsi"/>
+          <w:sz w:val="22"/>
+        </w:rPr>
+        <w:t>.</w:t>
+      </w:r>
+    </w:p>
+    <w:p>
+      <w:pPr>
+        <w:rPr>
+          <w:rFonts w:asciiTheme="majorHAnsi" w:hAnsiTheme="majorHAnsi"/>
+          <w:sz w:val="22"/>
+        </w:rPr>
+      </w:pPr>
+    </w:p>
+    <w:p>
+      <w:pPr>
+        <w:rPr>
+          <w:rFonts w:asciiTheme="majorHAnsi" w:hAnsiTheme="majorHAnsi"/>
+          <w:sz w:val="22"/>
+        </w:rPr>
+      </w:pPr>
+      <w:r>
+        <w:rPr>
+          <w:rFonts w:asciiTheme="majorHAnsi" w:hAnsiTheme="majorHAnsi"/>
+          <w:sz w:val="22"/>
+        </w:rPr>
+        <w:t xml:space="preserve">For example, in the </w:t>
+      </w:r>
+      <w:r>
+        <w:rPr>
+          <w:rFonts w:asciiTheme="majorHAnsi" w:hAnsiTheme="majorHAnsi"/>
+          <w:sz w:val="22"/>
+        </w:rPr>
+        <w:t>figure</w:t>
+      </w:r>
+      <w:r>
+        <w:rPr>
+          <w:rFonts w:asciiTheme="majorHAnsi" w:hAnsiTheme="majorHAnsi"/>
           <w:b/>
           <w:i/>
+          <w:sz w:val="22"/>
           <w:u w:val="single"/>
         </w:rPr>
-        <w:t>FigureXXXXXXXXX</w:t>
-      </w:r>
-      <w:proofErr w:type="spellEnd"/>
-      <w:r>
-        <w:rPr>
+        <w:t xml:space="preserve"> </w:t>
+      </w:r>
+      <w:r>
+        <w:rPr>
+          <w:rFonts w:asciiTheme="majorHAnsi" w:hAnsiTheme="majorHAnsi"/>
+          <w:sz w:val="22"/>
+        </w:rPr>
+        <w:t xml:space="preserve">we show the set of document that characterize the area </w:t>
+      </w:r>
+      <w:r>
+        <w:rPr>
+          <w:rFonts w:asciiTheme="majorHAnsi" w:hAnsiTheme="majorHAnsi"/>
           <w:b/>
-          <w:i/>
-          <w:u w:val="single"/>
-        </w:rPr>
-        <w:t xml:space="preserve"> </w:t>
-      </w:r>
-      <w:r>
-        <w:t xml:space="preserve">we show the set of document that characterize the area </w:t>
-      </w:r>
-      <w:r>
-        <w:rPr>
-          <w:b/>
+          <w:sz w:val="22"/>
         </w:rPr>
         <w:t>a1.1</w:t>
       </w:r>
       <w:r>
+        <w:rPr>
+          <w:rFonts w:asciiTheme="majorHAnsi" w:hAnsiTheme="majorHAnsi"/>
+          <w:sz w:val="22"/>
+        </w:rPr>
         <w:t xml:space="preserve">. We show also the third document of this set, that contain all the pair “key-value” that </w:t>
       </w:r>
       <w:r>
+        <w:rPr>
+          <w:rFonts w:asciiTheme="majorHAnsi" w:hAnsiTheme="majorHAnsi"/>
+          <w:sz w:val="22"/>
+        </w:rPr>
         <w:t>corresponds</w:t>
       </w:r>
       <w:r>
-        <w:t xml:space="preserve"> to the attributes and respective value in a SQL DB</w:t>
-      </w:r>
-      <w:r>
+        <w:rPr>
+          <w:rFonts w:asciiTheme="majorHAnsi" w:hAnsiTheme="majorHAnsi"/>
+          <w:sz w:val="22"/>
+        </w:rPr>
+        <w:t xml:space="preserve"> to a reading performed by the sensor with id=50, the actual reading and the timestamp</w:t>
+      </w:r>
+      <w:r>
+        <w:rPr>
+          <w:rFonts w:asciiTheme="majorHAnsi" w:hAnsiTheme="majorHAnsi"/>
+          <w:sz w:val="22"/>
+        </w:rPr>
         <w:t xml:space="preserve">. </w:t>
       </w:r>
     </w:p>
     <w:p>
-      <w:r>
-        <w:rPr>
+      <w:pPr>
+        <w:rPr>
+          <w:rFonts w:asciiTheme="majorHAnsi" w:hAnsiTheme="majorHAnsi"/>
           <w:b/>
+          <w:sz w:val="22"/>
+        </w:rPr>
+      </w:pPr>
+    </w:p>
+    <w:p>
+      <w:pPr>
+        <w:rPr>
+          <w:rFonts w:asciiTheme="majorHAnsi" w:hAnsiTheme="majorHAnsi"/>
+          <w:sz w:val="22"/>
+        </w:rPr>
+      </w:pPr>
+      <w:r>
+        <w:rPr>
+          <w:rFonts w:asciiTheme="majorHAnsi" w:hAnsiTheme="majorHAnsi"/>
+          <w:b/>
+          <w:sz w:val="22"/>
         </w:rPr>
         <w:t>Functions</w:t>
       </w:r>
       <w:r>
         <w:rPr>
+          <w:rFonts w:asciiTheme="majorHAnsi" w:hAnsiTheme="majorHAnsi"/>
           <w:b/>
+          <w:sz w:val="22"/>
         </w:rPr>
         <w:t xml:space="preserve"> </w:t>
       </w:r>
       <w:r>
+        <w:rPr>
+          <w:rFonts w:asciiTheme="majorHAnsi" w:hAnsiTheme="majorHAnsi"/>
+          <w:sz w:val="22"/>
+        </w:rPr>
         <w:t>an</w:t>
       </w:r>
       <w:r>
-        <w:t>d Users that are a default colle</w:t>
-      </w:r>
-      <w:r>
-        <w:t>ction that</w:t>
-      </w:r>
-      <w:r>
-        <w:t xml:space="preserve"> are generate when the database was created.</w:t>
-      </w:r>
-      <w:bookmarkStart w:id="0" w:name="_GoBack"/>
-      <w:bookmarkEnd w:id="0"/>
+        <w:rPr>
+          <w:rFonts w:asciiTheme="majorHAnsi" w:hAnsiTheme="majorHAnsi"/>
+          <w:sz w:val="22"/>
+        </w:rPr>
+        <w:t xml:space="preserve">d </w:t>
+      </w:r>
+      <w:r>
+        <w:rPr>
+          <w:rFonts w:asciiTheme="majorHAnsi" w:hAnsiTheme="majorHAnsi"/>
+          <w:b/>
+          <w:sz w:val="22"/>
+        </w:rPr>
+        <w:t>Users</w:t>
+      </w:r>
+      <w:r>
+        <w:rPr>
+          <w:rFonts w:asciiTheme="majorHAnsi" w:hAnsiTheme="majorHAnsi"/>
+          <w:sz w:val="22"/>
+        </w:rPr>
+        <w:t xml:space="preserve"> </w:t>
+      </w:r>
+      <w:r>
+        <w:rPr>
+          <w:rFonts w:asciiTheme="majorHAnsi" w:hAnsiTheme="majorHAnsi"/>
+          <w:sz w:val="22"/>
+        </w:rPr>
+        <w:t>are</w:t>
+      </w:r>
+      <w:r>
+        <w:rPr>
+          <w:rFonts w:asciiTheme="majorHAnsi" w:hAnsiTheme="majorHAnsi"/>
+          <w:sz w:val="22"/>
+        </w:rPr>
+        <w:t xml:space="preserve"> default colle</w:t>
+      </w:r>
+      <w:r>
+        <w:rPr>
+          <w:rFonts w:asciiTheme="majorHAnsi" w:hAnsiTheme="majorHAnsi"/>
+          <w:sz w:val="22"/>
+        </w:rPr>
+        <w:t>ction</w:t>
+      </w:r>
+      <w:r>
+        <w:rPr>
+          <w:rFonts w:asciiTheme="majorHAnsi" w:hAnsiTheme="majorHAnsi"/>
+          <w:sz w:val="22"/>
+        </w:rPr>
+        <w:t>s</w:t>
+      </w:r>
+      <w:r>
+        <w:rPr>
+          <w:rFonts w:asciiTheme="majorHAnsi" w:hAnsiTheme="majorHAnsi"/>
+          <w:sz w:val="22"/>
+        </w:rPr>
+        <w:t xml:space="preserve"> that</w:t>
+      </w:r>
+      <w:r>
+        <w:rPr>
+          <w:rFonts w:asciiTheme="majorHAnsi" w:hAnsiTheme="majorHAnsi"/>
+          <w:sz w:val="22"/>
+        </w:rPr>
+        <w:t xml:space="preserve"> are generate</w:t>
+      </w:r>
+      <w:r>
+        <w:rPr>
+          <w:rFonts w:asciiTheme="majorHAnsi" w:hAnsiTheme="majorHAnsi"/>
+          <w:sz w:val="22"/>
+        </w:rPr>
+        <w:t>d</w:t>
+      </w:r>
+      <w:r>
+        <w:rPr>
+          <w:rFonts w:asciiTheme="majorHAnsi" w:hAnsiTheme="majorHAnsi"/>
+          <w:sz w:val="22"/>
+        </w:rPr>
+        <w:t xml:space="preserve"> when the database </w:t>
+      </w:r>
+      <w:r>
+        <w:rPr>
+          <w:rFonts w:asciiTheme="majorHAnsi" w:hAnsiTheme="majorHAnsi"/>
+          <w:sz w:val="22"/>
+        </w:rPr>
+        <w:t>is</w:t>
+      </w:r>
+      <w:r>
+        <w:rPr>
+          <w:rFonts w:asciiTheme="majorHAnsi" w:hAnsiTheme="majorHAnsi"/>
+          <w:sz w:val="22"/>
+        </w:rPr>
+        <w:t xml:space="preserve"> created.</w:t>
+      </w:r>
     </w:p>
     <w:sectPr>
       <w:pgSz w:w="11900" w:h="16840"/>

</xml_diff>